<commit_message>
update canvas article once again
</commit_message>
<xml_diff>
--- a/articles/informatik-aktuell-homepage-canvas-per-starke-märz24-update-24-03-11.docx
+++ b/articles/informatik-aktuell-homepage-canvas-per-starke-märz24-update-24-03-11.docx
@@ -37,6 +37,7 @@
       <w:pPr>
         <w:pStyle w:val="Inhaltsverzeichnisberschrift"/>
         <w:rPr>
+          <w:ins w:id="0" w:author="Per Starke" w:date="2024-03-12T11:17:00Z"/>
           <w:rFonts w:ascii="Calibri" w:eastAsiaTheme="minorHAnsi" w:hAnsi="Calibri" w:cs="Calibri"/>
           <w:color w:val="auto"/>
           <w:kern w:val="2"/>
@@ -63,34 +64,60 @@
       <w:pPr>
         <w:rPr>
           <w:lang w:val="en-US"/>
-        </w:rPr>
+          <w:rPrChange w:id="1" w:author="Per Starke" w:date="2024-03-12T11:17:00Z">
+            <w:rPr>
+              <w:rFonts w:ascii="Calibri" w:eastAsiaTheme="minorHAnsi" w:hAnsi="Calibri" w:cs="Calibri"/>
+              <w:color w:val="auto"/>
+              <w:kern w:val="2"/>
+              <w:sz w:val="24"/>
+              <w:szCs w:val="24"/>
+              <w:lang w:val="en-US" w:eastAsia="en-US"/>
+              <w14:ligatures w14:val="standardContextual"/>
+            </w:rPr>
+          </w:rPrChange>
+        </w:rPr>
+        <w:pPrChange w:id="2" w:author="Per Starke" w:date="2024-03-12T11:17:00Z">
+          <w:pPr>
+            <w:pStyle w:val="Inhaltsverzeichnisberschrift"/>
+          </w:pPr>
+        </w:pPrChange>
       </w:pPr>
-      <w:r>
-        <w:rPr>
-          <w:lang w:val="en-US"/>
-        </w:rPr>
-        <w:t xml:space="preserve">24-03-11 </w:t>
-      </w:r>
-      <w:r>
-        <w:rPr>
-          <w:lang w:val="en-US"/>
-        </w:rPr>
-        <w:tab/>
-        <w:t>PS</w:t>
-      </w:r>
-      <w:r>
-        <w:rPr>
-          <w:lang w:val="en-US"/>
-        </w:rPr>
-        <w:tab/>
-        <w:t xml:space="preserve">Update nach Papas Review </w:t>
-      </w:r>
-      <w:r>
-        <w:rPr>
-          <w:lang w:val="en-US"/>
-        </w:rPr>
-        <w:t>Nr 3</w:t>
-      </w:r>
+      <w:ins w:id="3" w:author="Per Starke" w:date="2024-03-12T11:17:00Z">
+        <w:r>
+          <w:rPr>
+            <w:lang w:val="en-US"/>
+          </w:rPr>
+          <w:t xml:space="preserve">24-02-12 </w:t>
+        </w:r>
+        <w:r>
+          <w:rPr>
+            <w:lang w:val="en-US"/>
+          </w:rPr>
+          <w:tab/>
+          <w:t>PS</w:t>
+        </w:r>
+        <w:r>
+          <w:rPr>
+            <w:lang w:val="en-US"/>
+          </w:rPr>
+          <w:tab/>
+          <w:t xml:space="preserve">Update </w:t>
+        </w:r>
+        <w:proofErr w:type="spellStart"/>
+        <w:r>
+          <w:rPr>
+            <w:lang w:val="en-US"/>
+          </w:rPr>
+          <w:t>nach</w:t>
+        </w:r>
+        <w:proofErr w:type="spellEnd"/>
+        <w:r>
+          <w:rPr>
+            <w:lang w:val="en-US"/>
+          </w:rPr>
+          <w:t xml:space="preserve"> Mamas Review</w:t>
+        </w:r>
+      </w:ins>
     </w:p>
     <w:p>
       <w:pPr>
@@ -102,21 +129,92 @@
         <w:rPr>
           <w:lang w:val="en-US"/>
         </w:rPr>
+        <w:t xml:space="preserve">24-03-11 </w:t>
+      </w:r>
+      <w:r>
+        <w:rPr>
+          <w:lang w:val="en-US"/>
+        </w:rPr>
+        <w:tab/>
+        <w:t>PS</w:t>
+      </w:r>
+      <w:r>
+        <w:rPr>
+          <w:lang w:val="en-US"/>
+        </w:rPr>
+        <w:tab/>
+        <w:t xml:space="preserve">Update nach Papas Review </w:t>
+      </w:r>
+      <w:r>
+        <w:rPr>
+          <w:lang w:val="en-US"/>
+        </w:rPr>
+        <w:t>Nr 3</w:t>
+      </w:r>
+    </w:p>
+    <w:p>
+      <w:pPr>
+        <w:rPr>
+          <w:rPrChange w:id="4" w:author="Per Starke" w:date="2024-03-12T11:12:00Z">
+            <w:rPr>
+              <w:lang w:val="en-US"/>
+            </w:rPr>
+          </w:rPrChange>
+        </w:rPr>
+      </w:pPr>
+      <w:r>
+        <w:rPr>
+          <w:rPrChange w:id="5" w:author="Per Starke" w:date="2024-03-12T11:12:00Z">
+            <w:rPr>
+              <w:lang w:val="en-US"/>
+            </w:rPr>
+          </w:rPrChange>
+        </w:rPr>
         <w:t>24-03-09</w:t>
       </w:r>
       <w:r>
         <w:rPr>
-          <w:lang w:val="en-US"/>
+          <w:rPrChange w:id="6" w:author="Per Starke" w:date="2024-03-12T11:12:00Z">
+            <w:rPr>
+              <w:lang w:val="en-US"/>
+            </w:rPr>
+          </w:rPrChange>
         </w:rPr>
         <w:tab/>
         <w:t>GS</w:t>
       </w:r>
       <w:r>
         <w:rPr>
-          <w:lang w:val="en-US"/>
+          <w:rPrChange w:id="7" w:author="Per Starke" w:date="2024-03-12T11:12:00Z">
+            <w:rPr>
+              <w:lang w:val="en-US"/>
+            </w:rPr>
+          </w:rPrChange>
         </w:rPr>
         <w:tab/>
-        <w:t>Review Nr 3</w:t>
+        <w:t xml:space="preserve">Review </w:t>
+      </w:r>
+      <w:proofErr w:type="spellStart"/>
+      <w:r>
+        <w:rPr>
+          <w:rPrChange w:id="8" w:author="Per Starke" w:date="2024-03-12T11:12:00Z">
+            <w:rPr>
+              <w:lang w:val="en-US"/>
+            </w:rPr>
+          </w:rPrChange>
+        </w:rPr>
+        <w:t>Nr</w:t>
+      </w:r>
+      <w:proofErr w:type="spellEnd"/>
+      <w:r>
+        <w:rPr>
+          <w:rPrChange w:id="9" w:author="Per Starke" w:date="2024-03-12T11:12:00Z">
+            <w:rPr>
+              <w:lang w:val="en-US"/>
+            </w:rPr>
+          </w:rPrChange>
+        </w:rPr>
+        <w:t xml:space="preserve"> 3</w:t>
       </w:r>
     </w:p>
     <w:p>
@@ -381,16 +479,37 @@
         </w:rPr>
         <w:t xml:space="preserve">Mail: </w:t>
       </w:r>
-      <w:hyperlink r:id="rId6" w:history="1">
-        <w:r>
-          <w:rPr>
-            <w:rStyle w:val="Hyperlink"/>
-            <w:rFonts w:ascii="Calibri" w:hAnsi="Calibri" w:cs="Calibri"/>
-            <w:lang w:val="en-US"/>
-          </w:rPr>
-          <w:t>per@starke-team.de</w:t>
-        </w:r>
-      </w:hyperlink>
+      <w:r>
+        <w:fldChar w:fldCharType="begin"/>
+      </w:r>
+      <w:r>
+        <w:rPr>
+          <w:lang w:val="en-US"/>
+          <w:rPrChange w:id="10" w:author="Per Starke" w:date="2024-03-12T11:12:00Z">
+            <w:rPr/>
+          </w:rPrChange>
+        </w:rPr>
+        <w:instrText>HYPERLINK "mailto:per@starke-team.de"</w:instrText>
+      </w:r>
+      <w:r>
+        <w:fldChar w:fldCharType="separate"/>
+      </w:r>
+      <w:r>
+        <w:rPr>
+          <w:rStyle w:val="Hyperlink"/>
+          <w:rFonts w:ascii="Calibri" w:hAnsi="Calibri" w:cs="Calibri"/>
+          <w:lang w:val="en-US"/>
+        </w:rPr>
+        <w:t>per@starke-team.de</w:t>
+      </w:r>
+      <w:r>
+        <w:rPr>
+          <w:rStyle w:val="Hyperlink"/>
+          <w:rFonts w:ascii="Calibri" w:hAnsi="Calibri" w:cs="Calibri"/>
+          <w:lang w:val="en-US"/>
+        </w:rPr>
+        <w:fldChar w:fldCharType="end"/>
+      </w:r>
       <w:r>
         <w:rPr>
           <w:rFonts w:ascii="Calibri" w:hAnsi="Calibri" w:cs="Calibri"/>
@@ -412,15 +531,35 @@
         </w:rPr>
         <w:t xml:space="preserve">Website: </w:t>
       </w:r>
-      <w:hyperlink r:id="rId7" w:history="1">
-        <w:r>
-          <w:rPr>
-            <w:rStyle w:val="Hyperlink"/>
-            <w:lang w:val="en-US"/>
-          </w:rPr>
-          <w:t>https://www.perstarke-webdev.de</w:t>
-        </w:r>
-      </w:hyperlink>
+      <w:r>
+        <w:fldChar w:fldCharType="begin"/>
+      </w:r>
+      <w:r>
+        <w:rPr>
+          <w:lang w:val="en-US"/>
+          <w:rPrChange w:id="11" w:author="Per Starke" w:date="2024-03-12T11:12:00Z">
+            <w:rPr/>
+          </w:rPrChange>
+        </w:rPr>
+        <w:instrText>HYPERLINK "https://www.perstarke-webdev.de"</w:instrText>
+      </w:r>
+      <w:r>
+        <w:fldChar w:fldCharType="separate"/>
+      </w:r>
+      <w:r>
+        <w:rPr>
+          <w:rStyle w:val="Hyperlink"/>
+          <w:lang w:val="en-US"/>
+        </w:rPr>
+        <w:t>https://www.perstarke-webdev.de</w:t>
+      </w:r>
+      <w:r>
+        <w:rPr>
+          <w:rStyle w:val="Hyperlink"/>
+          <w:lang w:val="en-US"/>
+        </w:rPr>
+        <w:fldChar w:fldCharType="end"/>
+      </w:r>
       <w:r>
         <w:rPr>
           <w:lang w:val="en-US"/>
@@ -437,7 +576,7 @@
       <w:r>
         <w:t xml:space="preserve">Instagram: </w:t>
       </w:r>
-      <w:hyperlink r:id="rId8" w:history="1">
+      <w:hyperlink r:id="rId6" w:history="1">
         <w:r>
           <w:rPr>
             <w:rStyle w:val="Hyperlink"/>
@@ -451,19 +590,45 @@
       <w:pPr>
         <w:rPr>
           <w:rFonts w:ascii="Calibri" w:hAnsi="Calibri" w:cs="Calibri"/>
-          <w:lang w:val="en-US"/>
+          <w:rPrChange w:id="12" w:author="Per Starke" w:date="2024-03-12T11:12:00Z">
+            <w:rPr>
+              <w:rFonts w:ascii="Calibri" w:hAnsi="Calibri" w:cs="Calibri"/>
+              <w:lang w:val="en-US"/>
+            </w:rPr>
+          </w:rPrChange>
         </w:rPr>
       </w:pPr>
-      <w:hyperlink r:id="rId9" w:history="1">
-        <w:r>
-          <w:rPr>
-            <w:rStyle w:val="Hyperlink"/>
-            <w:rFonts w:ascii="Calibri" w:hAnsi="Calibri" w:cs="Calibri"/>
-            <w:lang w:val="en-US"/>
-          </w:rPr>
-          <w:t>https://www.instagram.com/per.starke/</w:t>
-        </w:r>
-      </w:hyperlink>
+      <w:r>
+        <w:fldChar w:fldCharType="begin"/>
+      </w:r>
+      <w:r>
+        <w:instrText>HYPERLINK "https://www.instagram.com/per.starke/"</w:instrText>
+      </w:r>
+      <w:r>
+        <w:fldChar w:fldCharType="separate"/>
+      </w:r>
+      <w:r>
+        <w:rPr>
+          <w:rStyle w:val="Hyperlink"/>
+          <w:rFonts w:ascii="Calibri" w:hAnsi="Calibri" w:cs="Calibri"/>
+          <w:rPrChange w:id="13" w:author="Per Starke" w:date="2024-03-12T11:12:00Z">
+            <w:rPr>
+              <w:rStyle w:val="Hyperlink"/>
+              <w:rFonts w:ascii="Calibri" w:hAnsi="Calibri" w:cs="Calibri"/>
+              <w:lang w:val="en-US"/>
+            </w:rPr>
+          </w:rPrChange>
+        </w:rPr>
+        <w:t>https://www.instagram.com/per.starke/</w:t>
+      </w:r>
+      <w:r>
+        <w:rPr>
+          <w:rStyle w:val="Hyperlink"/>
+          <w:rFonts w:ascii="Calibri" w:hAnsi="Calibri" w:cs="Calibri"/>
+          <w:lang w:val="en-US"/>
+        </w:rPr>
+        <w:fldChar w:fldCharType="end"/>
+      </w:r>
     </w:p>
     <w:p>
       <w:pPr>
@@ -478,16 +643,37 @@
         </w:rPr>
         <w:t xml:space="preserve">Dev: </w:t>
       </w:r>
-      <w:hyperlink r:id="rId10" w:history="1">
-        <w:r>
-          <w:rPr>
-            <w:rStyle w:val="Hyperlink"/>
-            <w:rFonts w:ascii="Calibri" w:hAnsi="Calibri" w:cs="Calibri"/>
-            <w:lang w:val="en-US"/>
-          </w:rPr>
-          <w:t>https://dev.to/per-starke-642</w:t>
-        </w:r>
-      </w:hyperlink>
+      <w:r>
+        <w:fldChar w:fldCharType="begin"/>
+      </w:r>
+      <w:r>
+        <w:rPr>
+          <w:lang w:val="en-US"/>
+          <w:rPrChange w:id="14" w:author="Per Starke" w:date="2024-03-12T11:12:00Z">
+            <w:rPr/>
+          </w:rPrChange>
+        </w:rPr>
+        <w:instrText>HYPERLINK "https://dev.to/per-starke-642"</w:instrText>
+      </w:r>
+      <w:r>
+        <w:fldChar w:fldCharType="separate"/>
+      </w:r>
+      <w:r>
+        <w:rPr>
+          <w:rStyle w:val="Hyperlink"/>
+          <w:rFonts w:ascii="Calibri" w:hAnsi="Calibri" w:cs="Calibri"/>
+          <w:lang w:val="en-US"/>
+        </w:rPr>
+        <w:t>https://dev.to/per-starke-642</w:t>
+      </w:r>
+      <w:r>
+        <w:rPr>
+          <w:rStyle w:val="Hyperlink"/>
+          <w:rFonts w:ascii="Calibri" w:hAnsi="Calibri" w:cs="Calibri"/>
+          <w:lang w:val="en-US"/>
+        </w:rPr>
+        <w:fldChar w:fldCharType="end"/>
+      </w:r>
       <w:r>
         <w:rPr>
           <w:rFonts w:ascii="Calibri" w:hAnsi="Calibri" w:cs="Calibri"/>
@@ -1583,7 +1769,7 @@
           <w:rFonts w:ascii="Calibri" w:hAnsi="Calibri" w:cs="Calibri"/>
         </w:rPr>
       </w:pPr>
-      <w:bookmarkStart w:id="0" w:name="_Toc161048406"/>
+      <w:bookmarkStart w:id="15" w:name="_Toc161048406"/>
       <w:r>
         <w:rPr>
           <w:rFonts w:ascii="Calibri" w:hAnsi="Calibri" w:cs="Calibri"/>
@@ -1614,7 +1800,7 @@
         </w:rPr>
         <w:t>lanung</w:t>
       </w:r>
-      <w:bookmarkEnd w:id="0"/>
+      <w:bookmarkEnd w:id="15"/>
       <w:r>
         <w:rPr>
           <w:rFonts w:ascii="Calibri" w:hAnsi="Calibri" w:cs="Calibri"/>
@@ -1664,7 +1850,21 @@
         <w:rPr>
           <w:rFonts w:ascii="Calibri" w:hAnsi="Calibri" w:cs="Calibri"/>
         </w:rPr>
-        <w:t xml:space="preserve"> klarer </w:t>
+        <w:t xml:space="preserve"> klare</w:t>
+      </w:r>
+      <w:del w:id="16" w:author="Per Starke" w:date="2024-03-12T11:12:00Z">
+        <w:r>
+          <w:rPr>
+            <w:rFonts w:ascii="Calibri" w:hAnsi="Calibri" w:cs="Calibri"/>
+          </w:rPr>
+          <w:delText>r</w:delText>
+        </w:r>
+      </w:del>
+      <w:r>
+        <w:rPr>
+          <w:rFonts w:ascii="Calibri" w:hAnsi="Calibri" w:cs="Calibri"/>
+        </w:rPr>
+        <w:t xml:space="preserve"> </w:t>
       </w:r>
       <w:r>
         <w:rPr>
@@ -1796,7 +1996,21 @@
         <w:rPr>
           <w:rFonts w:ascii="Calibri" w:hAnsi="Calibri" w:cs="Calibri"/>
         </w:rPr>
-        <w:t xml:space="preserve">leide allerdings an </w:t>
+        <w:t>leide</w:t>
+      </w:r>
+      <w:ins w:id="17" w:author="Per Starke" w:date="2024-03-12T11:12:00Z">
+        <w:r>
+          <w:rPr>
+            <w:rFonts w:ascii="Calibri" w:hAnsi="Calibri" w:cs="Calibri"/>
+          </w:rPr>
+          <w:t>n</w:t>
+        </w:r>
+      </w:ins>
+      <w:r>
+        <w:rPr>
+          <w:rFonts w:ascii="Calibri" w:hAnsi="Calibri" w:cs="Calibri"/>
+        </w:rPr>
+        <w:t xml:space="preserve"> allerdings an </w:t>
       </w:r>
       <w:r>
         <w:rPr>
@@ -1903,11 +2117,27 @@
         </w:rPr>
         <w:t>Sammeln und Strukturieren von Ideen, Wünschen und Präferenzen</w:t>
       </w:r>
-      <w:r>
-        <w:rPr>
-          <w:rFonts w:ascii="Calibri" w:hAnsi="Calibri" w:cs="Calibri"/>
-        </w:rPr>
-        <w:t>, primär für Homepages, Landing Pages und andere statische Sites</w:t>
+      <w:ins w:id="18" w:author="Per Starke" w:date="2024-03-12T11:12:00Z">
+        <w:r>
+          <w:rPr>
+            <w:rFonts w:ascii="Calibri" w:hAnsi="Calibri" w:cs="Calibri"/>
+          </w:rPr>
+          <w:t xml:space="preserve"> - </w:t>
+        </w:r>
+      </w:ins>
+      <w:del w:id="19" w:author="Per Starke" w:date="2024-03-12T11:12:00Z">
+        <w:r>
+          <w:rPr>
+            <w:rFonts w:ascii="Calibri" w:hAnsi="Calibri" w:cs="Calibri"/>
+          </w:rPr>
+          <w:delText xml:space="preserve">, </w:delText>
+        </w:r>
+      </w:del>
+      <w:r>
+        <w:rPr>
+          <w:rFonts w:ascii="Calibri" w:hAnsi="Calibri" w:cs="Calibri"/>
+        </w:rPr>
+        <w:t>primär für Homepages, Landing Pages und andere statische Sites</w:t>
       </w:r>
       <w:r>
         <w:rPr>
@@ -2095,7 +2325,7 @@
                     <pic:cNvPicPr/>
                   </pic:nvPicPr>
                   <pic:blipFill>
-                    <a:blip r:embed="rId11" cstate="print">
+                    <a:blip r:embed="rId7" cstate="print">
                       <a:extLst>
                         <a:ext uri="{28A0092B-C50C-407E-A947-70E740481C1C}">
                           <a14:useLocalDpi xmlns:a14="http://schemas.microsoft.com/office/drawing/2010/main" val="0"/>
@@ -2197,19 +2427,47 @@
           <w:rFonts w:ascii="Calibri" w:hAnsi="Calibri" w:cs="Calibri"/>
         </w:rPr>
         <w:lastRenderedPageBreak/>
-        <w:t>Als Vorbilder diente</w:t>
-      </w:r>
-      <w:r>
-        <w:rPr>
-          <w:rFonts w:ascii="Calibri" w:hAnsi="Calibri" w:cs="Calibri"/>
-        </w:rPr>
-        <w:t>n</w:t>
-      </w:r>
-      <w:r>
-        <w:rPr>
-          <w:rFonts w:ascii="Calibri" w:hAnsi="Calibri" w:cs="Calibri"/>
-        </w:rPr>
-        <w:t xml:space="preserve"> einerseits der </w:t>
+        <w:t xml:space="preserve">Als Vorbilder </w:t>
+      </w:r>
+      <w:del w:id="20" w:author="Per Starke" w:date="2024-03-12T11:13:00Z">
+        <w:r>
+          <w:rPr>
+            <w:rFonts w:ascii="Calibri" w:hAnsi="Calibri" w:cs="Calibri"/>
+          </w:rPr>
+          <w:delText>diente</w:delText>
+        </w:r>
+        <w:r>
+          <w:rPr>
+            <w:rFonts w:ascii="Calibri" w:hAnsi="Calibri" w:cs="Calibri"/>
+          </w:rPr>
+          <w:delText>n</w:delText>
+        </w:r>
+        <w:r>
+          <w:rPr>
+            <w:rFonts w:ascii="Calibri" w:hAnsi="Calibri" w:cs="Calibri"/>
+          </w:rPr>
+          <w:delText xml:space="preserve"> </w:delText>
+        </w:r>
+      </w:del>
+      <w:ins w:id="21" w:author="Per Starke" w:date="2024-03-12T11:13:00Z">
+        <w:r>
+          <w:rPr>
+            <w:rFonts w:ascii="Calibri" w:hAnsi="Calibri" w:cs="Calibri"/>
+          </w:rPr>
+          <w:t>dienen</w:t>
+        </w:r>
+        <w:r>
+          <w:rPr>
+            <w:rFonts w:ascii="Calibri" w:hAnsi="Calibri" w:cs="Calibri"/>
+          </w:rPr>
+          <w:t xml:space="preserve"> </w:t>
+        </w:r>
+      </w:ins>
+      <w:r>
+        <w:rPr>
+          <w:rFonts w:ascii="Calibri" w:hAnsi="Calibri" w:cs="Calibri"/>
+        </w:rPr>
+        <w:t xml:space="preserve">einerseits der </w:t>
       </w:r>
       <w:r>
         <w:rPr>
@@ -2418,14 +2676,14 @@
           <w:rFonts w:ascii="Calibri" w:hAnsi="Calibri" w:cs="Calibri"/>
         </w:rPr>
       </w:pPr>
-      <w:bookmarkStart w:id="1" w:name="_Toc161048407"/>
+      <w:bookmarkStart w:id="22" w:name="_Toc161048407"/>
       <w:r>
         <w:rPr>
           <w:rFonts w:ascii="Calibri" w:hAnsi="Calibri" w:cs="Calibri"/>
         </w:rPr>
         <w:t>Konzept eines Canvas</w:t>
       </w:r>
-      <w:bookmarkEnd w:id="1"/>
+      <w:bookmarkEnd w:id="22"/>
       <w:r>
         <w:rPr>
           <w:rFonts w:ascii="Calibri" w:hAnsi="Calibri" w:cs="Calibri"/>
@@ -2646,7 +2904,21 @@
         <w:rPr>
           <w:rFonts w:ascii="Calibri" w:hAnsi="Calibri" w:cs="Calibri"/>
         </w:rPr>
-        <w:t xml:space="preserve">forciert kurze Aussagen, und </w:t>
+        <w:t>forciert kurze Aussagen</w:t>
+      </w:r>
+      <w:del w:id="23" w:author="Per Starke" w:date="2024-03-12T11:13:00Z">
+        <w:r>
+          <w:rPr>
+            <w:rFonts w:ascii="Calibri" w:hAnsi="Calibri" w:cs="Calibri"/>
+          </w:rPr>
+          <w:delText>,</w:delText>
+        </w:r>
+      </w:del>
+      <w:r>
+        <w:rPr>
+          <w:rFonts w:ascii="Calibri" w:hAnsi="Calibri" w:cs="Calibri"/>
+        </w:rPr>
+        <w:t xml:space="preserve"> und </w:t>
       </w:r>
       <w:r>
         <w:rPr>
@@ -2684,6 +2956,14 @@
         </w:rPr>
         <w:t>beschränken</w:t>
       </w:r>
+      <w:ins w:id="24" w:author="Per Starke" w:date="2024-03-12T11:13:00Z">
+        <w:r>
+          <w:rPr>
+            <w:rFonts w:ascii="Calibri" w:hAnsi="Calibri" w:cs="Calibri"/>
+          </w:rPr>
+          <w:t>.</w:t>
+        </w:r>
+      </w:ins>
     </w:p>
     <w:p>
       <w:pPr>
@@ -2856,31 +3136,35 @@
         <w:rPr>
           <w:rFonts w:ascii="Calibri" w:hAnsi="Calibri" w:cs="Calibri"/>
         </w:rPr>
-        <w:t>der</w:t>
-      </w:r>
-      <w:r>
-        <w:rPr>
-          <w:rFonts w:ascii="Calibri" w:hAnsi="Calibri" w:cs="Calibri"/>
-        </w:rPr>
-        <w:t xml:space="preserve"> </w:t>
-      </w:r>
-      <w:r>
-        <w:rPr>
-          <w:rFonts w:ascii="Calibri" w:hAnsi="Calibri" w:cs="Calibri"/>
-        </w:rPr>
-        <w:t>relevanten</w:t>
-      </w:r>
-      <w:r>
-        <w:rPr>
-          <w:rFonts w:ascii="Calibri" w:hAnsi="Calibri" w:cs="Calibri"/>
-        </w:rPr>
-        <w:t xml:space="preserve"> </w:t>
-      </w:r>
-      <w:r>
-        <w:rPr>
-          <w:rFonts w:ascii="Calibri" w:hAnsi="Calibri" w:cs="Calibri"/>
-        </w:rPr>
-        <w:t>Fakten haben, und auf dieser kompakten Basis eigene Ideen einbringen können</w:t>
+        <w:t xml:space="preserve">der relevanten </w:t>
+      </w:r>
+      <w:r>
+        <w:rPr>
+          <w:rFonts w:ascii="Calibri" w:hAnsi="Calibri" w:cs="Calibri"/>
+        </w:rPr>
+        <w:t xml:space="preserve">Fakten </w:t>
+      </w:r>
+      <w:proofErr w:type="gramStart"/>
+      <w:r>
+        <w:rPr>
+          <w:rFonts w:ascii="Calibri" w:hAnsi="Calibri" w:cs="Calibri"/>
+        </w:rPr>
+        <w:t>haben</w:t>
+      </w:r>
+      <w:proofErr w:type="gramEnd"/>
+      <w:del w:id="25" w:author="Per Starke" w:date="2024-03-12T11:14:00Z">
+        <w:r>
+          <w:rPr>
+            <w:rFonts w:ascii="Calibri" w:hAnsi="Calibri" w:cs="Calibri"/>
+          </w:rPr>
+          <w:delText>,</w:delText>
+        </w:r>
+      </w:del>
+      <w:r>
+        <w:rPr>
+          <w:rFonts w:ascii="Calibri" w:hAnsi="Calibri" w:cs="Calibri"/>
+        </w:rPr>
+        <w:t xml:space="preserve"> und auf dieser kompakten Basis eigene Ideen einbringen können</w:t>
       </w:r>
       <w:r>
         <w:rPr>
@@ -2988,7 +3272,7 @@
                     <pic:cNvPicPr/>
                   </pic:nvPicPr>
                   <pic:blipFill>
-                    <a:blip r:embed="rId12" cstate="print">
+                    <a:blip r:embed="rId8" cstate="print">
                       <a:extLst>
                         <a:ext uri="{28A0092B-C50C-407E-A947-70E740481C1C}">
                           <a14:useLocalDpi xmlns:a14="http://schemas.microsoft.com/office/drawing/2010/main" val="0"/>
@@ -3220,14 +3504,14 @@
           <w:rFonts w:ascii="Calibri" w:hAnsi="Calibri" w:cs="Calibri"/>
         </w:rPr>
       </w:pPr>
-      <w:bookmarkStart w:id="2" w:name="_Toc161048408"/>
+      <w:bookmarkStart w:id="26" w:name="_Toc161048408"/>
       <w:r>
         <w:rPr>
           <w:rFonts w:ascii="Calibri" w:hAnsi="Calibri" w:cs="Calibri"/>
         </w:rPr>
         <w:t>Der Homepage Canvas</w:t>
       </w:r>
-      <w:bookmarkEnd w:id="2"/>
+      <w:bookmarkEnd w:id="26"/>
     </w:p>
     <w:p>
       <w:pPr>
@@ -3754,6 +4038,14 @@
         </w:rPr>
         <w:t xml:space="preserve"> Beispiele</w:t>
       </w:r>
+      <w:ins w:id="27" w:author="Per Starke" w:date="2024-03-12T11:14:00Z">
+        <w:r>
+          <w:rPr>
+            <w:rFonts w:ascii="Calibri" w:hAnsi="Calibri" w:cs="Calibri"/>
+          </w:rPr>
+          <w:t>n</w:t>
+        </w:r>
+      </w:ins>
       <w:r>
         <w:rPr>
           <w:rFonts w:ascii="Calibri" w:hAnsi="Calibri" w:cs="Calibri"/>
@@ -3984,14 +4276,14 @@
           <w:rFonts w:ascii="Calibri" w:hAnsi="Calibri" w:cs="Calibri"/>
         </w:rPr>
       </w:pPr>
-      <w:bookmarkStart w:id="3" w:name="_Toc161048409"/>
+      <w:bookmarkStart w:id="28" w:name="_Toc161048409"/>
       <w:r>
         <w:rPr>
           <w:rFonts w:ascii="Calibri" w:hAnsi="Calibri" w:cs="Calibri"/>
         </w:rPr>
         <w:t>Inhaltliche Strategie</w:t>
       </w:r>
-      <w:bookmarkEnd w:id="3"/>
+      <w:bookmarkEnd w:id="28"/>
       <w:r>
         <w:rPr>
           <w:rFonts w:ascii="Calibri" w:hAnsi="Calibri" w:cs="Calibri"/>
@@ -4168,14 +4460,14 @@
           <w:rFonts w:ascii="Calibri" w:hAnsi="Calibri" w:cs="Calibri"/>
         </w:rPr>
       </w:pPr>
-      <w:bookmarkStart w:id="4" w:name="_Toc161048410"/>
+      <w:bookmarkStart w:id="29" w:name="_Toc161048410"/>
       <w:r>
         <w:rPr>
           <w:rFonts w:ascii="Calibri" w:hAnsi="Calibri" w:cs="Calibri"/>
         </w:rPr>
         <w:t>Stil</w:t>
       </w:r>
-      <w:bookmarkEnd w:id="4"/>
+      <w:bookmarkEnd w:id="29"/>
       <w:r>
         <w:rPr>
           <w:rFonts w:ascii="Calibri" w:hAnsi="Calibri" w:cs="Calibri"/>
@@ -4207,7 +4499,21 @@
         <w:rPr>
           <w:rFonts w:ascii="Calibri" w:hAnsi="Calibri" w:cs="Calibri"/>
         </w:rPr>
-        <w:t xml:space="preserve">Designpräferenzen, Branding-Elemente und Bildmaterial. </w:t>
+        <w:t>Designpräferenzen, Branding-Elemente</w:t>
+      </w:r>
+      <w:ins w:id="30" w:author="Per Starke" w:date="2024-03-12T11:15:00Z">
+        <w:r>
+          <w:rPr>
+            <w:rFonts w:ascii="Calibri" w:hAnsi="Calibri" w:cs="Calibri"/>
+          </w:rPr>
+          <w:t>n</w:t>
+        </w:r>
+      </w:ins>
+      <w:r>
+        <w:rPr>
+          <w:rFonts w:ascii="Calibri" w:hAnsi="Calibri" w:cs="Calibri"/>
+        </w:rPr>
+        <w:t xml:space="preserve"> und Bildmaterial. </w:t>
       </w:r>
       <w:r>
         <w:rPr>
@@ -4238,7 +4544,29 @@
         <w:rPr>
           <w:rFonts w:ascii="Calibri" w:hAnsi="Calibri" w:cs="Calibri"/>
         </w:rPr>
-        <w:t>und Layout. Es beschreibt das „Feeling“, dass sie bei ihrer Zielgruppe auslösen möchten.</w:t>
+        <w:t>und Layout. E</w:t>
+      </w:r>
+      <w:ins w:id="31" w:author="Per Starke" w:date="2024-03-12T11:15:00Z">
+        <w:r>
+          <w:rPr>
+            <w:rFonts w:ascii="Calibri" w:hAnsi="Calibri" w:cs="Calibri"/>
+          </w:rPr>
+          <w:t>r</w:t>
+        </w:r>
+      </w:ins>
+      <w:del w:id="32" w:author="Per Starke" w:date="2024-03-12T11:15:00Z">
+        <w:r>
+          <w:rPr>
+            <w:rFonts w:ascii="Calibri" w:hAnsi="Calibri" w:cs="Calibri"/>
+          </w:rPr>
+          <w:delText>s</w:delText>
+        </w:r>
+      </w:del>
+      <w:r>
+        <w:rPr>
+          <w:rFonts w:ascii="Calibri" w:hAnsi="Calibri" w:cs="Calibri"/>
+        </w:rPr>
+        <w:t xml:space="preserve"> beschreibt das „Feeling“, dass sie bei ihrer Zielgruppe auslösen möchten.</w:t>
       </w:r>
       <w:r>
         <w:rPr>
@@ -4305,14 +4633,14 @@
           <w:rFonts w:ascii="Calibri" w:hAnsi="Calibri" w:cs="Calibri"/>
         </w:rPr>
       </w:pPr>
-      <w:bookmarkStart w:id="5" w:name="_Toc161048411"/>
+      <w:bookmarkStart w:id="33" w:name="_Toc161048411"/>
       <w:r>
         <w:rPr>
           <w:rFonts w:ascii="Calibri" w:hAnsi="Calibri" w:cs="Calibri"/>
         </w:rPr>
         <w:t>Organisatorisches</w:t>
       </w:r>
-      <w:bookmarkEnd w:id="5"/>
+      <w:bookmarkEnd w:id="33"/>
       <w:r>
         <w:rPr>
           <w:rFonts w:ascii="Calibri" w:hAnsi="Calibri" w:cs="Calibri"/>
@@ -4378,14 +4706,14 @@
           <w:rFonts w:ascii="Calibri" w:hAnsi="Calibri" w:cs="Calibri"/>
         </w:rPr>
       </w:pPr>
-      <w:bookmarkStart w:id="6" w:name="_Toc161048412"/>
+      <w:bookmarkStart w:id="34" w:name="_Toc161048412"/>
       <w:r>
         <w:rPr>
           <w:rFonts w:ascii="Calibri" w:hAnsi="Calibri" w:cs="Calibri"/>
         </w:rPr>
         <w:t>Beispiele</w:t>
       </w:r>
-      <w:bookmarkEnd w:id="6"/>
+      <w:bookmarkEnd w:id="34"/>
     </w:p>
     <w:p>
       <w:pPr>
@@ -4491,7 +4819,7 @@
                     <pic:cNvPicPr/>
                   </pic:nvPicPr>
                   <pic:blipFill>
-                    <a:blip r:embed="rId13" cstate="print">
+                    <a:blip r:embed="rId9" cstate="print">
                       <a:extLst>
                         <a:ext uri="{28A0092B-C50C-407E-A947-70E740481C1C}">
                           <a14:useLocalDpi xmlns:a14="http://schemas.microsoft.com/office/drawing/2010/main" val="0"/>
@@ -4761,7 +5089,7 @@
           <w:rFonts w:ascii="Calibri" w:hAnsi="Calibri" w:cs="Calibri"/>
         </w:rPr>
       </w:pPr>
-      <w:bookmarkStart w:id="7" w:name="_Toc161048413"/>
+      <w:bookmarkStart w:id="35" w:name="_Toc161048413"/>
       <w:r>
         <w:rPr>
           <w:rFonts w:ascii="Calibri" w:hAnsi="Calibri" w:cs="Calibri"/>
@@ -4774,7 +5102,7 @@
         </w:rPr>
         <w:t>mit dem Homepage Canvas</w:t>
       </w:r>
-      <w:bookmarkEnd w:id="7"/>
+      <w:bookmarkEnd w:id="35"/>
     </w:p>
     <w:p>
       <w:pPr>
@@ -5056,14 +5384,14 @@
           <w:rFonts w:ascii="Calibri" w:hAnsi="Calibri" w:cs="Calibri"/>
         </w:rPr>
       </w:pPr>
-      <w:bookmarkStart w:id="8" w:name="_Toc161048414"/>
+      <w:bookmarkStart w:id="36" w:name="_Toc161048414"/>
       <w:r>
         <w:rPr>
           <w:rFonts w:ascii="Calibri" w:hAnsi="Calibri" w:cs="Calibri"/>
         </w:rPr>
         <w:t>Als Entwickler*In</w:t>
       </w:r>
-      <w:bookmarkEnd w:id="8"/>
+      <w:bookmarkEnd w:id="36"/>
     </w:p>
     <w:p>
       <w:pPr>
@@ -5149,7 +5477,35 @@
         <w:rPr>
           <w:rFonts w:ascii="Calibri" w:hAnsi="Calibri" w:cs="Calibri"/>
         </w:rPr>
-        <w:t xml:space="preserve">den Kund*Innen kurz und knapp das Konzept und den Sinn dahinter erklären, damit sie motiviert sind, den Canvas gründlich und überlegt auszufüllen. Für weitere Details </w:t>
+        <w:t xml:space="preserve">den Kund*Innen kurz und knapp das Konzept und den Sinn dahinter erklären, damit </w:t>
+      </w:r>
+      <w:del w:id="37" w:author="Per Starke" w:date="2024-03-12T11:16:00Z">
+        <w:r>
+          <w:rPr>
+            <w:rFonts w:ascii="Calibri" w:hAnsi="Calibri" w:cs="Calibri"/>
+          </w:rPr>
+          <w:delText xml:space="preserve">sie </w:delText>
+        </w:r>
+      </w:del>
+      <w:ins w:id="38" w:author="Per Starke" w:date="2024-03-12T11:16:00Z">
+        <w:r>
+          <w:rPr>
+            <w:rFonts w:ascii="Calibri" w:hAnsi="Calibri" w:cs="Calibri"/>
+          </w:rPr>
+          <w:t>diese</w:t>
+        </w:r>
+        <w:r>
+          <w:rPr>
+            <w:rFonts w:ascii="Calibri" w:hAnsi="Calibri" w:cs="Calibri"/>
+          </w:rPr>
+          <w:t xml:space="preserve"> </w:t>
+        </w:r>
+      </w:ins>
+      <w:r>
+        <w:rPr>
+          <w:rFonts w:ascii="Calibri" w:hAnsi="Calibri" w:cs="Calibri"/>
+        </w:rPr>
+        <w:t xml:space="preserve">motiviert sind, den Canvas gründlich und überlegt auszufüllen. Für weitere Details </w:t>
       </w:r>
       <w:r>
         <w:rPr>
@@ -5245,56 +5601,64 @@
         <w:rPr>
           <w:rFonts w:ascii="Calibri" w:hAnsi="Calibri" w:cs="Calibri"/>
         </w:rPr>
-        <w:t xml:space="preserve">, jedoch nicht als Pflicht. </w:t>
-      </w:r>
-      <w:r>
-        <w:rPr>
-          <w:rFonts w:ascii="Calibri" w:hAnsi="Calibri" w:cs="Calibri"/>
-        </w:rPr>
-        <w:t xml:space="preserve">Trotz seiner Einfachheit und </w:t>
-      </w:r>
-      <w:r>
-        <w:rPr>
-          <w:rFonts w:ascii="Calibri" w:hAnsi="Calibri" w:cs="Calibri"/>
-        </w:rPr>
-        <w:t xml:space="preserve">Vorteilen für </w:t>
-      </w:r>
-      <w:r>
-        <w:rPr>
-          <w:rFonts w:ascii="Calibri" w:hAnsi="Calibri" w:cs="Calibri"/>
-        </w:rPr>
-        <w:t xml:space="preserve">alle Beteiligten könnte es seitens der </w:t>
-      </w:r>
-      <w:r>
-        <w:rPr>
-          <w:rFonts w:ascii="Calibri" w:hAnsi="Calibri" w:cs="Calibri"/>
-        </w:rPr>
-        <w:t>Kund*Innen</w:t>
-      </w:r>
-      <w:r>
-        <w:rPr>
-          <w:rFonts w:ascii="Calibri" w:hAnsi="Calibri" w:cs="Calibri"/>
-        </w:rPr>
-        <w:t xml:space="preserve"> </w:t>
-      </w:r>
-      <w:r>
-        <w:rPr>
-          <w:rFonts w:ascii="Calibri" w:hAnsi="Calibri" w:cs="Calibri"/>
-        </w:rPr>
-        <w:t>Widerstände gegen seinen Einsatz geben</w:t>
-      </w:r>
-      <w:r>
-        <w:rPr>
-          <w:rFonts w:ascii="Calibri" w:hAnsi="Calibri" w:cs="Calibri"/>
-        </w:rPr>
-        <w:t xml:space="preserve"> – das sollte</w:t>
-      </w:r>
-      <w:r>
-        <w:rPr>
-          <w:rFonts w:ascii="Calibri" w:hAnsi="Calibri" w:cs="Calibri"/>
-        </w:rPr>
-        <w:t>n Sie respektieren.</w:t>
-      </w:r>
+        <w:t>, jedoch nicht als Pflicht.</w:t>
+      </w:r>
+      <w:del w:id="39" w:author="Per Starke" w:date="2024-03-12T11:17:00Z">
+        <w:r>
+          <w:rPr>
+            <w:rFonts w:ascii="Calibri" w:hAnsi="Calibri" w:cs="Calibri"/>
+          </w:rPr>
+          <w:delText xml:space="preserve"> </w:delText>
+        </w:r>
+        <w:r>
+          <w:rPr>
+            <w:rFonts w:ascii="Calibri" w:hAnsi="Calibri" w:cs="Calibri"/>
+          </w:rPr>
+          <w:delText xml:space="preserve">Trotz seiner Einfachheit und </w:delText>
+        </w:r>
+        <w:r>
+          <w:rPr>
+            <w:rFonts w:ascii="Calibri" w:hAnsi="Calibri" w:cs="Calibri"/>
+          </w:rPr>
+          <w:delText xml:space="preserve">Vorteilen für </w:delText>
+        </w:r>
+        <w:r>
+          <w:rPr>
+            <w:rFonts w:ascii="Calibri" w:hAnsi="Calibri" w:cs="Calibri"/>
+          </w:rPr>
+          <w:delText xml:space="preserve">alle Beteiligten könnte es seitens der </w:delText>
+        </w:r>
+        <w:r>
+          <w:rPr>
+            <w:rFonts w:ascii="Calibri" w:hAnsi="Calibri" w:cs="Calibri"/>
+          </w:rPr>
+          <w:delText>Kund*Innen</w:delText>
+        </w:r>
+        <w:r>
+          <w:rPr>
+            <w:rFonts w:ascii="Calibri" w:hAnsi="Calibri" w:cs="Calibri"/>
+          </w:rPr>
+          <w:delText xml:space="preserve"> </w:delText>
+        </w:r>
+        <w:r>
+          <w:rPr>
+            <w:rFonts w:ascii="Calibri" w:hAnsi="Calibri" w:cs="Calibri"/>
+          </w:rPr>
+          <w:delText>Widerstände gegen seinen Einsatz geben</w:delText>
+        </w:r>
+        <w:r>
+          <w:rPr>
+            <w:rFonts w:ascii="Calibri" w:hAnsi="Calibri" w:cs="Calibri"/>
+          </w:rPr>
+          <w:delText xml:space="preserve"> – das sollte</w:delText>
+        </w:r>
+        <w:r>
+          <w:rPr>
+            <w:rFonts w:ascii="Calibri" w:hAnsi="Calibri" w:cs="Calibri"/>
+          </w:rPr>
+          <w:delText>n Sie respektieren.</w:delText>
+        </w:r>
+      </w:del>
     </w:p>
     <w:p>
       <w:pPr>
@@ -5308,7 +5672,6 @@
         <w:rPr>
           <w:rFonts w:ascii="Calibri" w:hAnsi="Calibri" w:cs="Calibri"/>
         </w:rPr>
-        <w:lastRenderedPageBreak/>
         <w:t xml:space="preserve">Sie können Ihren </w:t>
       </w:r>
       <w:r>
@@ -5329,14 +5692,15 @@
           <w:iCs/>
         </w:rPr>
       </w:pPr>
-      <w:bookmarkStart w:id="9" w:name="OLE_LINK1"/>
-      <w:bookmarkStart w:id="10" w:name="OLE_LINK2"/>
+      <w:bookmarkStart w:id="40" w:name="OLE_LINK1"/>
+      <w:bookmarkStart w:id="41" w:name="OLE_LINK2"/>
       <w:r>
         <w:rPr>
           <w:rFonts w:ascii="Calibri" w:hAnsi="Calibri" w:cs="Calibri"/>
           <w:i/>
           <w:iCs/>
         </w:rPr>
+        <w:lastRenderedPageBreak/>
         <w:t>„</w:t>
       </w:r>
       <w:r>
@@ -5379,7 +5743,7 @@
         </w:rPr>
         <w:t xml:space="preserve">schnell und klar zu skizzieren. Dieses einfache Tool ermöglicht uns einen effektiven Start und bietet Ihnen die Chance, Ihre Vorstellungen präzise zu erfassen. Details und Beispiele finden Sie unter </w:t>
       </w:r>
-      <w:hyperlink r:id="rId14" w:history="1">
+      <w:hyperlink r:id="rId10" w:history="1">
         <w:r>
           <w:rPr>
             <w:rStyle w:val="Hyperlink"/>
@@ -5466,16 +5830,16 @@
           <w:rFonts w:ascii="Calibri" w:hAnsi="Calibri" w:cs="Calibri"/>
         </w:rPr>
       </w:pPr>
-      <w:bookmarkStart w:id="11" w:name="_Toc161048415"/>
-      <w:bookmarkEnd w:id="9"/>
-      <w:bookmarkEnd w:id="10"/>
+      <w:bookmarkStart w:id="42" w:name="_Toc161048415"/>
+      <w:bookmarkEnd w:id="40"/>
+      <w:bookmarkEnd w:id="41"/>
       <w:r>
         <w:rPr>
           <w:rFonts w:ascii="Calibri" w:hAnsi="Calibri" w:cs="Calibri"/>
         </w:rPr>
         <w:t>Als Kund*In</w:t>
       </w:r>
-      <w:bookmarkEnd w:id="11"/>
+      <w:bookmarkEnd w:id="42"/>
     </w:p>
     <w:p>
       <w:pPr>
@@ -5691,14 +6055,14 @@
           <w:rFonts w:ascii="Calibri" w:hAnsi="Calibri" w:cs="Calibri"/>
         </w:rPr>
       </w:pPr>
-      <w:bookmarkStart w:id="12" w:name="_Toc161048416"/>
+      <w:bookmarkStart w:id="43" w:name="_Toc161048416"/>
       <w:r>
         <w:rPr>
           <w:rFonts w:ascii="Calibri" w:hAnsi="Calibri" w:cs="Calibri"/>
         </w:rPr>
         <w:t>Canvas als Basis der Zusammenarbeit</w:t>
       </w:r>
-      <w:bookmarkEnd w:id="12"/>
+      <w:bookmarkEnd w:id="43"/>
     </w:p>
     <w:p>
       <w:pPr>
@@ -5773,11 +6137,11 @@
       <w:pPr>
         <w:pStyle w:val="berschrift3"/>
       </w:pPr>
-      <w:bookmarkStart w:id="13" w:name="_Toc161048417"/>
+      <w:bookmarkStart w:id="44" w:name="_Toc161048417"/>
       <w:r>
         <w:t>Hoher Nutzen durch Kompaktheit</w:t>
       </w:r>
-      <w:bookmarkEnd w:id="13"/>
+      <w:bookmarkEnd w:id="44"/>
     </w:p>
     <w:p>
       <w:pPr>
@@ -5791,13 +6155,7 @@
         <w:rPr>
           <w:rFonts w:ascii="Calibri" w:hAnsi="Calibri" w:cs="Calibri"/>
         </w:rPr>
-        <w:t>Ein</w:t>
-      </w:r>
-      <w:r>
-        <w:rPr>
-          <w:rFonts w:ascii="Calibri" w:hAnsi="Calibri" w:cs="Calibri"/>
-        </w:rPr>
-        <w:t xml:space="preserve"> </w:t>
+        <w:t xml:space="preserve">Ein </w:t>
       </w:r>
       <w:r>
         <w:rPr>
@@ -5896,26 +6254,13 @@
         <w:rPr>
           <w:rFonts w:ascii="Calibri" w:hAnsi="Calibri" w:cs="Calibri"/>
         </w:rPr>
-        <w:t>Texte</w:t>
-      </w:r>
-      <w:r>
-        <w:rPr>
-          <w:rFonts w:ascii="Calibri" w:hAnsi="Calibri" w:cs="Calibri"/>
-        </w:rPr>
-        <w:t xml:space="preserve"> </w:t>
-      </w:r>
-      <w:r>
-        <w:rPr>
-          <w:rFonts w:ascii="Calibri" w:hAnsi="Calibri" w:cs="Calibri"/>
-        </w:rPr>
-        <w:t xml:space="preserve">hart auf eine feste Anzahl Worte oder Zeichen zu </w:t>
-      </w:r>
-      <w:r>
-        <w:rPr>
-          <w:rFonts w:ascii="Calibri" w:hAnsi="Calibri" w:cs="Calibri"/>
-        </w:rPr>
-        <w:lastRenderedPageBreak/>
-        <w:t>beschränken (erinnern Sie sich</w:t>
+        <w:t xml:space="preserve">Texte </w:t>
+      </w:r>
+      <w:r>
+        <w:rPr>
+          <w:rFonts w:ascii="Calibri" w:hAnsi="Calibri" w:cs="Calibri"/>
+        </w:rPr>
+        <w:t>hart auf eine feste Anzahl Worte oder Zeichen zu beschränken (erinnern Sie sich</w:t>
       </w:r>
       <w:r>
         <w:rPr>
@@ -5948,6 +6293,7 @@
         <w:rPr>
           <w:rFonts w:ascii="Calibri" w:hAnsi="Calibri" w:cs="Calibri"/>
         </w:rPr>
+        <w:lastRenderedPageBreak/>
         <w:t xml:space="preserve">Manchmal sind allerdings längere Antworten unumgänglich, zum Beispiel wenn </w:t>
       </w:r>
       <w:r>
@@ -6018,7 +6364,7 @@
           <w:rFonts w:ascii="Calibri" w:hAnsi="Calibri" w:cs="Calibri"/>
         </w:rPr>
       </w:pPr>
-      <w:bookmarkStart w:id="14" w:name="_Toc161048418"/>
+      <w:bookmarkStart w:id="45" w:name="_Toc161048418"/>
       <w:r>
         <w:rPr>
           <w:rFonts w:ascii="Calibri" w:hAnsi="Calibri" w:cs="Calibri"/>
@@ -6031,7 +6377,7 @@
         </w:rPr>
         <w:t>warten Sie noch?</w:t>
       </w:r>
-      <w:bookmarkEnd w:id="14"/>
+      <w:bookmarkEnd w:id="45"/>
     </w:p>
     <w:p>
       <w:pPr>
@@ -6271,20 +6617,20 @@
           <w:rFonts w:ascii="Calibri" w:hAnsi="Calibri" w:cs="Calibri"/>
         </w:rPr>
       </w:pPr>
-      <w:bookmarkStart w:id="15" w:name="_Toc161048419"/>
+      <w:bookmarkStart w:id="46" w:name="_Toc161048419"/>
       <w:r>
         <w:rPr>
           <w:rFonts w:ascii="Calibri" w:hAnsi="Calibri" w:cs="Calibri"/>
         </w:rPr>
         <w:t>Quellen</w:t>
       </w:r>
-      <w:bookmarkEnd w:id="15"/>
+      <w:bookmarkEnd w:id="46"/>
     </w:p>
     <w:p>
       <w:r>
         <w:t xml:space="preserve">1: </w:t>
       </w:r>
-      <w:hyperlink r:id="rId15" w:history="1">
+      <w:hyperlink r:id="rId11" w:history="1">
         <w:r>
           <w:rPr>
             <w:rStyle w:val="Hyperlink"/>
@@ -6312,15 +6658,35 @@
         </w:rPr>
         <w:t xml:space="preserve">2: </w:t>
       </w:r>
-      <w:hyperlink r:id="rId16" w:history="1">
-        <w:r>
-          <w:rPr>
-            <w:rStyle w:val="Hyperlink"/>
-            <w:lang w:val="en-US"/>
-          </w:rPr>
-          <w:t>https://canvas.arc42.org</w:t>
-        </w:r>
-      </w:hyperlink>
+      <w:r>
+        <w:fldChar w:fldCharType="begin"/>
+      </w:r>
+      <w:r>
+        <w:rPr>
+          <w:lang w:val="en-US"/>
+          <w:rPrChange w:id="47" w:author="Per Starke" w:date="2024-03-12T11:12:00Z">
+            <w:rPr/>
+          </w:rPrChange>
+        </w:rPr>
+        <w:instrText>HYPERLINK "https://canvas.arc42.org"</w:instrText>
+      </w:r>
+      <w:r>
+        <w:fldChar w:fldCharType="separate"/>
+      </w:r>
+      <w:r>
+        <w:rPr>
+          <w:rStyle w:val="Hyperlink"/>
+          <w:lang w:val="en-US"/>
+        </w:rPr>
+        <w:t>https://canvas.arc42.org</w:t>
+      </w:r>
+      <w:r>
+        <w:rPr>
+          <w:rStyle w:val="Hyperlink"/>
+          <w:lang w:val="en-US"/>
+        </w:rPr>
+        <w:fldChar w:fldCharType="end"/>
+      </w:r>
       <w:r>
         <w:rPr>
           <w:lang w:val="en-US"/>
@@ -6349,15 +6715,35 @@
         </w:rPr>
         <w:t xml:space="preserve">2a: </w:t>
       </w:r>
-      <w:hyperlink r:id="rId17" w:history="1">
-        <w:r>
-          <w:rPr>
-            <w:rStyle w:val="Hyperlink"/>
-            <w:lang w:val="en-US"/>
-          </w:rPr>
-          <w:t>https://www.informatik-aktuell.de/entwicklung/methoden/der-architecture-communication-canvas.html</w:t>
-        </w:r>
-      </w:hyperlink>
+      <w:r>
+        <w:fldChar w:fldCharType="begin"/>
+      </w:r>
+      <w:r>
+        <w:rPr>
+          <w:lang w:val="en-US"/>
+          <w:rPrChange w:id="48" w:author="Per Starke" w:date="2024-03-12T11:12:00Z">
+            <w:rPr/>
+          </w:rPrChange>
+        </w:rPr>
+        <w:instrText>HYPERLINK "https://www.informatik-aktuell.de/entwicklung/methoden/der-architecture-communication-canvas.html"</w:instrText>
+      </w:r>
+      <w:r>
+        <w:fldChar w:fldCharType="separate"/>
+      </w:r>
+      <w:r>
+        <w:rPr>
+          <w:rStyle w:val="Hyperlink"/>
+          <w:lang w:val="en-US"/>
+        </w:rPr>
+        <w:t>https://www.informatik-aktuell.de/entwicklung/methoden/der-architecture-communication-canvas.html</w:t>
+      </w:r>
+      <w:r>
+        <w:rPr>
+          <w:rStyle w:val="Hyperlink"/>
+          <w:lang w:val="en-US"/>
+        </w:rPr>
+        <w:fldChar w:fldCharType="end"/>
+      </w:r>
       <w:r>
         <w:rPr>
           <w:rStyle w:val="Hyperlink"/>
@@ -6371,33 +6757,86 @@
         <w:rPr>
           <w:rStyle w:val="Hyperlink"/>
           <w:rFonts w:ascii="Calibri" w:hAnsi="Calibri" w:cs="Calibri"/>
+          <w:lang w:val="en-US"/>
+          <w:rPrChange w:id="49" w:author="Per Starke" w:date="2024-03-12T11:12:00Z">
+            <w:rPr>
+              <w:rStyle w:val="Hyperlink"/>
+              <w:rFonts w:ascii="Calibri" w:hAnsi="Calibri" w:cs="Calibri"/>
+            </w:rPr>
+          </w:rPrChange>
         </w:rPr>
       </w:pPr>
       <w:r>
         <w:rPr>
           <w:rFonts w:ascii="Calibri" w:hAnsi="Calibri" w:cs="Calibri"/>
+          <w:lang w:val="en-US"/>
+          <w:rPrChange w:id="50" w:author="Per Starke" w:date="2024-03-12T11:12:00Z">
+            <w:rPr>
+              <w:rFonts w:ascii="Calibri" w:hAnsi="Calibri" w:cs="Calibri"/>
+            </w:rPr>
+          </w:rPrChange>
         </w:rPr>
         <w:t>3</w:t>
       </w:r>
       <w:r>
         <w:rPr>
           <w:rFonts w:ascii="Calibri" w:hAnsi="Calibri" w:cs="Calibri"/>
+          <w:lang w:val="en-US"/>
+          <w:rPrChange w:id="51" w:author="Per Starke" w:date="2024-03-12T11:12:00Z">
+            <w:rPr>
+              <w:rFonts w:ascii="Calibri" w:hAnsi="Calibri" w:cs="Calibri"/>
+            </w:rPr>
+          </w:rPrChange>
         </w:rPr>
         <w:t xml:space="preserve">: </w:t>
       </w:r>
-      <w:hyperlink r:id="rId18" w:history="1">
-        <w:r>
-          <w:rPr>
-            <w:rStyle w:val="Hyperlink"/>
-            <w:rFonts w:ascii="Calibri" w:hAnsi="Calibri" w:cs="Calibri"/>
-          </w:rPr>
-          <w:t>https://perstarke-webdev.de/canvas</w:t>
-        </w:r>
-      </w:hyperlink>
+      <w:r>
+        <w:fldChar w:fldCharType="begin"/>
+      </w:r>
+      <w:r>
+        <w:rPr>
+          <w:lang w:val="en-US"/>
+          <w:rPrChange w:id="52" w:author="Per Starke" w:date="2024-03-12T11:12:00Z">
+            <w:rPr/>
+          </w:rPrChange>
+        </w:rPr>
+        <w:instrText>HYPERLINK "https://perstarke-webdev.de/canvas"</w:instrText>
+      </w:r>
+      <w:r>
+        <w:fldChar w:fldCharType="separate"/>
+      </w:r>
       <w:r>
         <w:rPr>
           <w:rStyle w:val="Hyperlink"/>
           <w:rFonts w:ascii="Calibri" w:hAnsi="Calibri" w:cs="Calibri"/>
+          <w:lang w:val="en-US"/>
+          <w:rPrChange w:id="53" w:author="Per Starke" w:date="2024-03-12T11:12:00Z">
+            <w:rPr>
+              <w:rStyle w:val="Hyperlink"/>
+              <w:rFonts w:ascii="Calibri" w:hAnsi="Calibri" w:cs="Calibri"/>
+            </w:rPr>
+          </w:rPrChange>
+        </w:rPr>
+        <w:t>https://perstarke-webdev.de/canvas</w:t>
+      </w:r>
+      <w:r>
+        <w:rPr>
+          <w:rStyle w:val="Hyperlink"/>
+          <w:rFonts w:ascii="Calibri" w:hAnsi="Calibri" w:cs="Calibri"/>
+        </w:rPr>
+        <w:fldChar w:fldCharType="end"/>
+      </w:r>
+      <w:r>
+        <w:rPr>
+          <w:rStyle w:val="Hyperlink"/>
+          <w:rFonts w:ascii="Calibri" w:hAnsi="Calibri" w:cs="Calibri"/>
+          <w:lang w:val="en-US"/>
+          <w:rPrChange w:id="54" w:author="Per Starke" w:date="2024-03-12T11:12:00Z">
+            <w:rPr>
+              <w:rStyle w:val="Hyperlink"/>
+              <w:rFonts w:ascii="Calibri" w:hAnsi="Calibri" w:cs="Calibri"/>
+            </w:rPr>
+          </w:rPrChange>
         </w:rPr>
         <w:t xml:space="preserve"> </w:t>
       </w:r>
@@ -6407,6 +6846,13 @@
         <w:rPr>
           <w:rStyle w:val="Hyperlink"/>
           <w:rFonts w:ascii="Calibri" w:hAnsi="Calibri" w:cs="Calibri"/>
+          <w:lang w:val="en-US"/>
+          <w:rPrChange w:id="55" w:author="Per Starke" w:date="2024-03-12T11:12:00Z">
+            <w:rPr>
+              <w:rStyle w:val="Hyperlink"/>
+              <w:rFonts w:ascii="Calibri" w:hAnsi="Calibri" w:cs="Calibri"/>
+            </w:rPr>
+          </w:rPrChange>
         </w:rPr>
       </w:pPr>
       <w:r>
@@ -6415,22 +6861,65 @@
           <w:rFonts w:ascii="Calibri" w:hAnsi="Calibri" w:cs="Calibri"/>
           <w:color w:val="auto"/>
           <w:u w:val="none"/>
+          <w:lang w:val="en-US"/>
+          <w:rPrChange w:id="56" w:author="Per Starke" w:date="2024-03-12T11:12:00Z">
+            <w:rPr>
+              <w:rStyle w:val="Hyperlink"/>
+              <w:rFonts w:ascii="Calibri" w:hAnsi="Calibri" w:cs="Calibri"/>
+              <w:color w:val="auto"/>
+              <w:u w:val="none"/>
+            </w:rPr>
+          </w:rPrChange>
         </w:rPr>
         <w:t xml:space="preserve">4: </w:t>
       </w:r>
-      <w:hyperlink r:id="rId19" w:history="1">
-        <w:r>
-          <w:rPr>
-            <w:rStyle w:val="Hyperlink"/>
-            <w:rFonts w:ascii="Calibri" w:hAnsi="Calibri" w:cs="Calibri"/>
-          </w:rPr>
-          <w:t>https://req42.de</w:t>
-        </w:r>
-      </w:hyperlink>
+      <w:r>
+        <w:fldChar w:fldCharType="begin"/>
+      </w:r>
+      <w:r>
+        <w:rPr>
+          <w:lang w:val="en-US"/>
+          <w:rPrChange w:id="57" w:author="Per Starke" w:date="2024-03-12T11:12:00Z">
+            <w:rPr/>
+          </w:rPrChange>
+        </w:rPr>
+        <w:instrText>HYPERLINK "https://req42.de"</w:instrText>
+      </w:r>
+      <w:r>
+        <w:fldChar w:fldCharType="separate"/>
+      </w:r>
       <w:r>
         <w:rPr>
           <w:rStyle w:val="Hyperlink"/>
           <w:rFonts w:ascii="Calibri" w:hAnsi="Calibri" w:cs="Calibri"/>
+          <w:lang w:val="en-US"/>
+          <w:rPrChange w:id="58" w:author="Per Starke" w:date="2024-03-12T11:12:00Z">
+            <w:rPr>
+              <w:rStyle w:val="Hyperlink"/>
+              <w:rFonts w:ascii="Calibri" w:hAnsi="Calibri" w:cs="Calibri"/>
+            </w:rPr>
+          </w:rPrChange>
+        </w:rPr>
+        <w:t>https://req42.de</w:t>
+      </w:r>
+      <w:r>
+        <w:rPr>
+          <w:rStyle w:val="Hyperlink"/>
+          <w:rFonts w:ascii="Calibri" w:hAnsi="Calibri" w:cs="Calibri"/>
+        </w:rPr>
+        <w:fldChar w:fldCharType="end"/>
+      </w:r>
+      <w:r>
+        <w:rPr>
+          <w:rStyle w:val="Hyperlink"/>
+          <w:rFonts w:ascii="Calibri" w:hAnsi="Calibri" w:cs="Calibri"/>
+          <w:lang w:val="en-US"/>
+          <w:rPrChange w:id="59" w:author="Per Starke" w:date="2024-03-12T11:12:00Z">
+            <w:rPr>
+              <w:rStyle w:val="Hyperlink"/>
+              <w:rFonts w:ascii="Calibri" w:hAnsi="Calibri" w:cs="Calibri"/>
+            </w:rPr>
+          </w:rPrChange>
         </w:rPr>
         <w:t xml:space="preserve"> </w:t>
       </w:r>
@@ -6440,6 +6929,13 @@
         <w:rPr>
           <w:rStyle w:val="Hyperlink"/>
           <w:rFonts w:ascii="Calibri" w:hAnsi="Calibri" w:cs="Calibri"/>
+          <w:lang w:val="en-US"/>
+          <w:rPrChange w:id="60" w:author="Per Starke" w:date="2024-03-12T11:12:00Z">
+            <w:rPr>
+              <w:rStyle w:val="Hyperlink"/>
+              <w:rFonts w:ascii="Calibri" w:hAnsi="Calibri" w:cs="Calibri"/>
+            </w:rPr>
+          </w:rPrChange>
         </w:rPr>
       </w:pPr>
       <w:r>
@@ -6448,22 +6944,65 @@
           <w:rFonts w:ascii="Calibri" w:hAnsi="Calibri" w:cs="Calibri"/>
           <w:color w:val="auto"/>
           <w:u w:val="none"/>
+          <w:lang w:val="en-US"/>
+          <w:rPrChange w:id="61" w:author="Per Starke" w:date="2024-03-12T11:12:00Z">
+            <w:rPr>
+              <w:rStyle w:val="Hyperlink"/>
+              <w:rFonts w:ascii="Calibri" w:hAnsi="Calibri" w:cs="Calibri"/>
+              <w:color w:val="auto"/>
+              <w:u w:val="none"/>
+            </w:rPr>
+          </w:rPrChange>
         </w:rPr>
         <w:t xml:space="preserve">5: </w:t>
       </w:r>
-      <w:hyperlink r:id="rId20" w:history="1">
-        <w:r>
-          <w:rPr>
-            <w:rStyle w:val="Hyperlink"/>
-            <w:rFonts w:ascii="Calibri" w:hAnsi="Calibri" w:cs="Calibri"/>
-          </w:rPr>
-          <w:t>https://creativecommons.org/licenses/by/4.0/</w:t>
-        </w:r>
-      </w:hyperlink>
+      <w:r>
+        <w:fldChar w:fldCharType="begin"/>
+      </w:r>
+      <w:r>
+        <w:rPr>
+          <w:lang w:val="en-US"/>
+          <w:rPrChange w:id="62" w:author="Per Starke" w:date="2024-03-12T11:12:00Z">
+            <w:rPr/>
+          </w:rPrChange>
+        </w:rPr>
+        <w:instrText>HYPERLINK "https://creativecommons.org/licenses/by/4.0/"</w:instrText>
+      </w:r>
+      <w:r>
+        <w:fldChar w:fldCharType="separate"/>
+      </w:r>
       <w:r>
         <w:rPr>
           <w:rStyle w:val="Hyperlink"/>
           <w:rFonts w:ascii="Calibri" w:hAnsi="Calibri" w:cs="Calibri"/>
+          <w:lang w:val="en-US"/>
+          <w:rPrChange w:id="63" w:author="Per Starke" w:date="2024-03-12T11:12:00Z">
+            <w:rPr>
+              <w:rStyle w:val="Hyperlink"/>
+              <w:rFonts w:ascii="Calibri" w:hAnsi="Calibri" w:cs="Calibri"/>
+            </w:rPr>
+          </w:rPrChange>
+        </w:rPr>
+        <w:t>https://creativecommons.org/licenses/by/4.0/</w:t>
+      </w:r>
+      <w:r>
+        <w:rPr>
+          <w:rStyle w:val="Hyperlink"/>
+          <w:rFonts w:ascii="Calibri" w:hAnsi="Calibri" w:cs="Calibri"/>
+        </w:rPr>
+        <w:fldChar w:fldCharType="end"/>
+      </w:r>
+      <w:r>
+        <w:rPr>
+          <w:rStyle w:val="Hyperlink"/>
+          <w:rFonts w:ascii="Calibri" w:hAnsi="Calibri" w:cs="Calibri"/>
+          <w:lang w:val="en-US"/>
+          <w:rPrChange w:id="64" w:author="Per Starke" w:date="2024-03-12T11:12:00Z">
+            <w:rPr>
+              <w:rStyle w:val="Hyperlink"/>
+              <w:rFonts w:ascii="Calibri" w:hAnsi="Calibri" w:cs="Calibri"/>
+            </w:rPr>
+          </w:rPrChange>
         </w:rPr>
         <w:t xml:space="preserve"> </w:t>
       </w:r>
@@ -6486,16 +7025,37 @@
         </w:rPr>
         <w:t xml:space="preserve">6: </w:t>
       </w:r>
-      <w:hyperlink r:id="rId21" w:history="1">
-        <w:r>
-          <w:rPr>
-            <w:rStyle w:val="Hyperlink"/>
-            <w:rFonts w:ascii="Calibri" w:hAnsi="Calibri" w:cs="Calibri"/>
-            <w:lang w:val="en-US"/>
-          </w:rPr>
-          <w:t>https://neurotidal.com</w:t>
-        </w:r>
-      </w:hyperlink>
+      <w:r>
+        <w:fldChar w:fldCharType="begin"/>
+      </w:r>
+      <w:r>
+        <w:rPr>
+          <w:lang w:val="en-US"/>
+          <w:rPrChange w:id="65" w:author="Per Starke" w:date="2024-03-12T11:12:00Z">
+            <w:rPr/>
+          </w:rPrChange>
+        </w:rPr>
+        <w:instrText>HYPERLINK "https://neurotidal.com"</w:instrText>
+      </w:r>
+      <w:r>
+        <w:fldChar w:fldCharType="separate"/>
+      </w:r>
+      <w:r>
+        <w:rPr>
+          <w:rStyle w:val="Hyperlink"/>
+          <w:rFonts w:ascii="Calibri" w:hAnsi="Calibri" w:cs="Calibri"/>
+          <w:lang w:val="en-US"/>
+        </w:rPr>
+        <w:t>https://neurotidal.com</w:t>
+      </w:r>
+      <w:r>
+        <w:rPr>
+          <w:rStyle w:val="Hyperlink"/>
+          <w:rFonts w:ascii="Calibri" w:hAnsi="Calibri" w:cs="Calibri"/>
+          <w:lang w:val="en-US"/>
+        </w:rPr>
+        <w:fldChar w:fldCharType="end"/>
+      </w:r>
       <w:r>
         <w:rPr>
           <w:rStyle w:val="Hyperlink"/>
@@ -6542,16 +7102,37 @@
         </w:rPr>
         <w:t xml:space="preserve"> </w:t>
       </w:r>
-      <w:hyperlink r:id="rId22" w:history="1">
-        <w:r>
-          <w:rPr>
-            <w:rStyle w:val="Hyperlink"/>
-            <w:rFonts w:ascii="Calibri" w:hAnsi="Calibri" w:cs="Calibri"/>
-            <w:lang w:val="en-US"/>
-          </w:rPr>
-          <w:t>https://github.com/ddd-crew/bounded-context-canvas</w:t>
-        </w:r>
-      </w:hyperlink>
+      <w:r>
+        <w:fldChar w:fldCharType="begin"/>
+      </w:r>
+      <w:r>
+        <w:rPr>
+          <w:lang w:val="en-US"/>
+          <w:rPrChange w:id="66" w:author="Per Starke" w:date="2024-03-12T11:12:00Z">
+            <w:rPr/>
+          </w:rPrChange>
+        </w:rPr>
+        <w:instrText>HYPERLINK "https://github.com/ddd-crew/bounded-context-canvas"</w:instrText>
+      </w:r>
+      <w:r>
+        <w:fldChar w:fldCharType="separate"/>
+      </w:r>
+      <w:r>
+        <w:rPr>
+          <w:rStyle w:val="Hyperlink"/>
+          <w:rFonts w:ascii="Calibri" w:hAnsi="Calibri" w:cs="Calibri"/>
+          <w:lang w:val="en-US"/>
+        </w:rPr>
+        <w:t>https://github.com/ddd-crew/bounded-context-canvas</w:t>
+      </w:r>
+      <w:r>
+        <w:rPr>
+          <w:rStyle w:val="Hyperlink"/>
+          <w:rFonts w:ascii="Calibri" w:hAnsi="Calibri" w:cs="Calibri"/>
+          <w:lang w:val="en-US"/>
+        </w:rPr>
+        <w:fldChar w:fldCharType="end"/>
+      </w:r>
       <w:r>
         <w:rPr>
           <w:rStyle w:val="Hyperlink"/>
@@ -6597,32 +7178,37 @@
         </w:rPr>
         <w:t xml:space="preserve"> </w:t>
       </w:r>
-      <w:hyperlink r:id="rId23" w:history="1">
-        <w:r>
-          <w:rPr>
-            <w:rStyle w:val="Hyperlink"/>
-            <w:rFonts w:ascii="Calibri" w:hAnsi="Calibri" w:cs="Calibri"/>
-            <w:lang w:val="en-US"/>
-          </w:rPr>
-          <w:t>https://www.romanpichler.com/tools/the-product-c</w:t>
-        </w:r>
-        <w:r>
-          <w:rPr>
-            <w:rStyle w:val="Hyperlink"/>
-            <w:rFonts w:ascii="Calibri" w:hAnsi="Calibri" w:cs="Calibri"/>
-            <w:lang w:val="en-US"/>
-          </w:rPr>
-          <w:t>a</w:t>
-        </w:r>
-        <w:r>
-          <w:rPr>
-            <w:rStyle w:val="Hyperlink"/>
-            <w:rFonts w:ascii="Calibri" w:hAnsi="Calibri" w:cs="Calibri"/>
-            <w:lang w:val="en-US"/>
-          </w:rPr>
-          <w:t>nvas/</w:t>
-        </w:r>
-      </w:hyperlink>
+      <w:r>
+        <w:fldChar w:fldCharType="begin"/>
+      </w:r>
+      <w:r>
+        <w:rPr>
+          <w:lang w:val="en-US"/>
+          <w:rPrChange w:id="67" w:author="Per Starke" w:date="2024-03-12T11:12:00Z">
+            <w:rPr/>
+          </w:rPrChange>
+        </w:rPr>
+        <w:instrText>HYPERLINK "https://www.romanpichler.com/tools/the-product-canvas/"</w:instrText>
+      </w:r>
+      <w:r>
+        <w:fldChar w:fldCharType="separate"/>
+      </w:r>
+      <w:r>
+        <w:rPr>
+          <w:rStyle w:val="Hyperlink"/>
+          <w:rFonts w:ascii="Calibri" w:hAnsi="Calibri" w:cs="Calibri"/>
+          <w:lang w:val="en-US"/>
+        </w:rPr>
+        <w:t>https://www.romanpichler.com/tools/the-product-canvas/</w:t>
+      </w:r>
+      <w:r>
+        <w:rPr>
+          <w:rStyle w:val="Hyperlink"/>
+          <w:rFonts w:ascii="Calibri" w:hAnsi="Calibri" w:cs="Calibri"/>
+          <w:lang w:val="en-US"/>
+        </w:rPr>
+        <w:fldChar w:fldCharType="end"/>
+      </w:r>
       <w:r>
         <w:rPr>
           <w:rStyle w:val="Hyperlink"/>
@@ -6760,6 +7346,14 @@
     <w:abstractNumId w:val="0"/>
   </w:num>
 </w:numbering>
+</file>
+
+<file path=word/people.xml><?xml version="1.0" encoding="utf-8"?>
+<w15:people xmlns:wpc="http://schemas.microsoft.com/office/word/2010/wordprocessingCanvas" xmlns:cx="http://schemas.microsoft.com/office/drawing/2014/chartex" xmlns:cx1="http://schemas.microsoft.com/office/drawing/2015/9/8/chartex" xmlns:cx2="http://schemas.microsoft.com/office/drawing/2015/10/21/chartex" xmlns:cx3="http://schemas.microsoft.com/office/drawing/2016/5/9/chartex" xmlns:cx4="http://schemas.microsoft.com/office/drawing/2016/5/10/chartex" xmlns:cx5="http://schemas.microsoft.com/office/drawing/2016/5/11/chartex" xmlns:cx6="http://schemas.microsoft.com/office/drawing/2016/5/12/chartex" xmlns:cx7="http://schemas.microsoft.com/office/drawing/2016/5/13/chartex" xmlns:cx8="http://schemas.microsoft.com/office/drawing/2016/5/14/chartex" xmlns:mc="http://schemas.openxmlformats.org/markup-compatibility/2006" xmlns:aink="http://schemas.microsoft.com/office/drawing/2016/ink" xmlns:am3d="http://schemas.microsoft.com/office/drawing/2017/model3d" xmlns:o="urn:schemas-microsoft-com:office:office" xmlns:oel="http://schemas.microsoft.com/office/2019/extlst" xmlns:r="http://schemas.openxmlformats.org/officeDocument/2006/relationships" xmlns:m="http://schemas.openxmlformats.org/officeDocument/2006/math" xmlns:v="urn:schemas-microsoft-com:vml" xmlns:wp14="http://schemas.microsoft.com/office/word/2010/wordprocessingDrawing" xmlns:wp="http://schemas.openxmlformats.org/drawingml/2006/wordprocessingDrawing" xmlns:w10="urn:schemas-microsoft-com:office:word" xmlns:w="http://schemas.openxmlformats.org/wordprocessingml/2006/main" xmlns:w14="http://schemas.microsoft.com/office/word/2010/wordml" xmlns:w15="http://schemas.microsoft.com/office/word/2012/wordml" xmlns:w16cex="http://schemas.microsoft.com/office/word/2018/wordml/cex" xmlns:w16cid="http://schemas.microsoft.com/office/word/2016/wordml/cid" xmlns:w16="http://schemas.microsoft.com/office/word/2018/wordml" xmlns:w16sdtdh="http://schemas.microsoft.com/office/word/2020/wordml/sdtdatahash" xmlns:w16se="http://schemas.microsoft.com/office/word/2015/wordml/symex" xmlns:wpg="http://schemas.microsoft.com/office/word/2010/wordprocessingGroup" xmlns:wpi="http://schemas.microsoft.com/office/word/2010/wordprocessingInk" xmlns:wne="http://schemas.microsoft.com/office/word/2006/wordml" xmlns:wps="http://schemas.microsoft.com/office/word/2010/wordprocessingShape" mc:Ignorable="w14 w15 w16se w16cid w16 w16cex w16sdtdh wp14">
+  <w15:person w15:author="Per Starke">
+    <w15:presenceInfo w15:providerId="Windows Live" w15:userId="789d054a9addeafe"/>
+  </w15:person>
+</w15:people>
 </file>
 
 <file path=word/styles.xml><?xml version="1.0" encoding="utf-8"?>

</xml_diff>